<commit_message>
Programing C#/C # Part II/02. Multidimensional-Arrays - finished task 1,added tasks 2,3,6,7
</commit_message>
<xml_diff>
--- a/Useful Materials/Web Design/Tags In HTML.docx
+++ b/Useful Materials/Web Design/Tags In HTML.docx
@@ -4975,25 +4975,59 @@
           <w:sz w:val="28"/>
           <w:szCs w:val="28"/>
         </w:rPr>
-        <w:t>&lt;label for="fn"&gt;First Name&lt;/label&gt;</w:t>
-      </w:r>
-    </w:p>
-    <w:p>
-      <w:pPr>
-        <w:pStyle w:val="NoSpacing"/>
-        <w:rPr>
-          <w:rFonts w:ascii="Arial" w:hAnsi="Arial" w:cs="Arial"/>
-          <w:sz w:val="28"/>
-          <w:szCs w:val="28"/>
-        </w:rPr>
-      </w:pPr>
-      <w:r>
-        <w:rPr>
-          <w:rFonts w:ascii="Arial" w:hAnsi="Arial" w:cs="Arial"/>
-          <w:sz w:val="28"/>
-          <w:szCs w:val="28"/>
-        </w:rPr>
-        <w:t>&lt;input type="text" id="fn" /&gt;</w:t>
+        <w:t>&lt;</w:t>
+      </w:r>
+      <w:r>
+        <w:rPr>
+          <w:rFonts w:ascii="Arial" w:hAnsi="Arial" w:cs="Arial"/>
+          <w:sz w:val="28"/>
+          <w:szCs w:val="28"/>
+          <w:bdr w:val="single" w:sz="18" w:space="0" w:color="FF0000"/>
+        </w:rPr>
+        <w:t>label for="fn"&gt;</w:t>
+      </w:r>
+      <w:r>
+        <w:rPr>
+          <w:rFonts w:ascii="Arial" w:hAnsi="Arial" w:cs="Arial"/>
+          <w:sz w:val="28"/>
+          <w:szCs w:val="28"/>
+        </w:rPr>
+        <w:t>First Name&lt;/label&gt;</w:t>
+      </w:r>
+    </w:p>
+    <w:p>
+      <w:pPr>
+        <w:pStyle w:val="NoSpacing"/>
+        <w:rPr>
+          <w:rFonts w:ascii="Arial" w:hAnsi="Arial" w:cs="Arial"/>
+          <w:sz w:val="28"/>
+          <w:szCs w:val="28"/>
+        </w:rPr>
+      </w:pPr>
+      <w:r>
+        <w:rPr>
+          <w:rFonts w:ascii="Arial" w:hAnsi="Arial" w:cs="Arial"/>
+          <w:sz w:val="28"/>
+          <w:szCs w:val="28"/>
+        </w:rPr>
+        <w:t>&lt;input type="text</w:t>
+      </w:r>
+      <w:r>
+        <w:rPr>
+          <w:rFonts w:ascii="Arial" w:hAnsi="Arial" w:cs="Arial"/>
+          <w:sz w:val="28"/>
+          <w:szCs w:val="28"/>
+          <w:bdr w:val="single" w:sz="18" w:space="0" w:color="FF0000"/>
+        </w:rPr>
+        <w:t>" id="fn"</w:t>
+      </w:r>
+      <w:r>
+        <w:rPr>
+          <w:rFonts w:ascii="Arial" w:hAnsi="Arial" w:cs="Arial"/>
+          <w:sz w:val="28"/>
+          <w:szCs w:val="28"/>
+        </w:rPr>
+        <w:t xml:space="preserve"> /&gt;</w:t>
       </w:r>
     </w:p>
     <w:p>
@@ -5033,7 +5067,46 @@
           <w:sz w:val="28"/>
           <w:szCs w:val="28"/>
         </w:rPr>
-        <w:t>Checkboxes are toggled</w:t>
+        <w:t xml:space="preserve">Checkboxes are </w:t>
+      </w:r>
+      <w:proofErr w:type="gramStart"/>
+      <w:r>
+        <w:rPr>
+          <w:rFonts w:ascii="Arial" w:hAnsi="Arial" w:cs="Arial"/>
+          <w:b/>
+          <w:sz w:val="28"/>
+          <w:szCs w:val="28"/>
+        </w:rPr>
+        <w:t>toggled</w:t>
+      </w:r>
+      <w:r>
+        <w:rPr>
+          <w:rFonts w:ascii="Arial" w:hAnsi="Arial" w:cs="Arial"/>
+          <w:b/>
+          <w:sz w:val="28"/>
+          <w:szCs w:val="28"/>
+        </w:rPr>
+        <w:t>(</w:t>
+      </w:r>
+      <w:proofErr w:type="gramEnd"/>
+      <w:r>
+        <w:rPr>
+          <w:rFonts w:ascii="Arial" w:hAnsi="Arial" w:cs="Arial"/>
+          <w:b/>
+          <w:sz w:val="28"/>
+          <w:szCs w:val="28"/>
+          <w:lang w:val="bg-BG"/>
+        </w:rPr>
+        <w:t>Радио бутоните се превключват</w:t>
+      </w:r>
+      <w:r>
+        <w:rPr>
+          <w:rFonts w:ascii="Arial" w:hAnsi="Arial" w:cs="Arial"/>
+          <w:b/>
+          <w:sz w:val="28"/>
+          <w:szCs w:val="28"/>
+        </w:rPr>
+        <w:t>)</w:t>
       </w:r>
     </w:p>
     <w:p>
@@ -7237,7 +7310,6 @@
         <w:rPr>
           <w:b/>
         </w:rPr>
-        <w:lastRenderedPageBreak/>
         <w:t>Frames</w:t>
       </w:r>
     </w:p>
@@ -8340,7 +8412,6 @@
           <w:sz w:val="40"/>
           <w:szCs w:val="40"/>
         </w:rPr>
-        <w:lastRenderedPageBreak/>
         <w:t>The correct way: use the HTML 5 semantic tags:</w:t>
       </w:r>
     </w:p>
@@ -9475,6 +9546,7 @@
           <w:sz w:val="28"/>
           <w:szCs w:val="28"/>
         </w:rPr>
+        <w:lastRenderedPageBreak/>
         <w:t>Figure (a figure, e.g. inside an article)</w:t>
       </w:r>
     </w:p>
@@ -9535,7 +9607,6 @@
           <w:sz w:val="28"/>
           <w:szCs w:val="28"/>
         </w:rPr>
-        <w:lastRenderedPageBreak/>
         <w:t>A caption of a figure (inside the &lt;figure&gt; tag)</w:t>
       </w:r>
     </w:p>
@@ -12392,4 +12463,16 @@
   <a:objectDefaults/>
   <a:extraClrSchemeLst/>
 </a:theme>
+</file>
+
+<file path=customXml/item1.xml><?xml version="1.0" encoding="utf-8"?>
+<b:Sources xmlns:b="http://schemas.openxmlformats.org/officeDocument/2006/bibliography" xmlns="http://schemas.openxmlformats.org/officeDocument/2006/bibliography" SelectedStyle="\APA.XSL" StyleName="APA Fifth Edition"/>
+</file>
+
+<file path=customXml/itemProps1.xml><?xml version="1.0" encoding="utf-8"?>
+<ds:datastoreItem xmlns:ds="http://schemas.openxmlformats.org/officeDocument/2006/customXml" ds:itemID="{1FF2577E-5450-4AC0-A402-AAE0AEF09205}">
+  <ds:schemaRefs>
+    <ds:schemaRef ds:uri="http://schemas.openxmlformats.org/officeDocument/2006/bibliography"/>
+  </ds:schemaRefs>
+</ds:datastoreItem>
 </file>
</xml_diff>